<commit_message>
reset for summer semester
</commit_message>
<xml_diff>
--- a/MS1/Milestone 1.docx
+++ b/MS1/Milestone 1.docx
@@ -731,7 +731,17 @@
           <w:sz w:val="24"/>
           <w:szCs w:val="24"/>
         </w:rPr>
-        <w:t>March 8 23:59</w:t>
+        <w:t>July 10</w:t>
+      </w:r>
+      <w:r>
+        <w:rPr>
+          <w:rFonts w:eastAsia="Times New Roman" w:cs="Arial"/>
+          <w:bCs/>
+          <w:color w:val="000000"/>
+          <w:sz w:val="24"/>
+          <w:szCs w:val="24"/>
+        </w:rPr>
+        <w:t xml:space="preserve"> 23:59</w:t>
       </w:r>
     </w:p>
     <w:p>
@@ -780,7 +790,17 @@
           <w:sz w:val="24"/>
           <w:szCs w:val="24"/>
         </w:rPr>
-        <w:t>March 22 23:59</w:t>
+        <w:t>July 19</w:t>
+      </w:r>
+      <w:r>
+        <w:rPr>
+          <w:rFonts w:eastAsia="Times New Roman" w:cs="Arial"/>
+          <w:bCs/>
+          <w:color w:val="000000"/>
+          <w:sz w:val="24"/>
+          <w:szCs w:val="24"/>
+        </w:rPr>
+        <w:t xml:space="preserve"> 23:59</w:t>
       </w:r>
     </w:p>
     <w:p>
@@ -828,7 +848,19 @@
           <w:sz w:val="24"/>
           <w:szCs w:val="24"/>
         </w:rPr>
-        <w:t>April 5 23:59</w:t>
+        <w:t>August 2</w:t>
+      </w:r>
+      <w:bookmarkStart w:id="0" w:name="_GoBack"/>
+      <w:bookmarkEnd w:id="0"/>
+      <w:r>
+        <w:rPr>
+          <w:rFonts w:eastAsia="Times New Roman" w:cs="Arial"/>
+          <w:bCs/>
+          <w:color w:val="000000"/>
+          <w:sz w:val="24"/>
+          <w:szCs w:val="24"/>
+        </w:rPr>
+        <w:t xml:space="preserve"> 23:59</w:t>
       </w:r>
     </w:p>
     <w:p>
@@ -844,8 +876,6 @@
           <w:szCs w:val="27"/>
         </w:rPr>
       </w:pPr>
-      <w:bookmarkStart w:id="0" w:name="_GoBack"/>
-      <w:bookmarkEnd w:id="0"/>
       <w:r>
         <w:rPr>
           <w:rFonts w:ascii="Arial" w:hAnsi="Arial" w:cs="Arial"/>
@@ -11481,7 +11511,7 @@
 </file>
 
 <file path=customXml/itemProps1.xml><?xml version="1.0" encoding="utf-8"?>
-<ds:datastoreItem xmlns:ds="http://schemas.openxmlformats.org/officeDocument/2006/customXml" ds:itemID="{3A6B89C8-672B-4868-8A75-D42A2B12A269}">
+<ds:datastoreItem xmlns:ds="http://schemas.openxmlformats.org/officeDocument/2006/customXml" ds:itemID="{6E014C22-8D28-4B8B-B321-1F50ADF59233}">
   <ds:schemaRefs>
     <ds:schemaRef ds:uri="http://schemas.openxmlformats.org/officeDocument/2006/bibliography"/>
   </ds:schemaRefs>

</xml_diff>